<commit_message>
refactored code to a mvc structure properly with classes and finished map and chart
</commit_message>
<xml_diff>
--- a/Deadlines dissertation.docx
+++ b/Deadlines dissertation.docx
@@ -5,6 +5,44 @@
     <w:p>
       <w:r>
         <w:t>Deadlines for dissertation</w:t>
+      </w:r>
+    </w:p>
+    <w:p/>
+    <w:p>
+      <w:r>
+        <w:t>FORS01 – Visualising Glasgow</w:t>
+      </w:r>
+    </w:p>
+    <w:p/>
+    <w:p>
+      <w:r>
+        <w:t xml:space="preserve">Academic: </w:t>
+      </w:r>
+      <w:proofErr w:type="spellStart"/>
+      <w:r>
+        <w:t>Nordvall</w:t>
+      </w:r>
+      <w:proofErr w:type="spellEnd"/>
+      <w:r>
+        <w:t xml:space="preserve"> Forsberg, Fredrik</w:t>
+      </w:r>
+    </w:p>
+    <w:p/>
+    <w:p>
+      <w:r>
+        <w:t xml:space="preserve">Glasgow City Council provides vast amount of data through the Glasgow Open data Hub https://data.glasgow.gov.uk/ The goal of this project is to select some of these datasets that you find interesting and visualise them in an appealing way. You might want to take inspiration from other visualisations such as </w:t>
+      </w:r>
+      <w:r>
+        <w:t>https://engaging-data.com/.</w:t>
+      </w:r>
+      <w:r>
+        <w:t xml:space="preserve"> The choice of implementation language is up to you, but clearly a high-level language with good graphics support such as Python or </w:t>
+      </w:r>
+      <w:r>
+        <w:t>JavaScript</w:t>
+      </w:r>
+      <w:r>
+        <w:t xml:space="preserve"> might be preferable.</w:t>
       </w:r>
     </w:p>
     <w:p/>
@@ -25,12 +63,6 @@
         <w:gridCol w:w="4320"/>
       </w:tblGrid>
       <w:tr>
-        <w:tblPrEx>
-          <w:tblCellMar>
-            <w:top w:w="0" w:type="dxa"/>
-            <w:bottom w:w="0" w:type="dxa"/>
-          </w:tblCellMar>
-        </w:tblPrEx>
         <w:tc>
           <w:tcPr>
             <w:tcW w:w="4428" w:type="dxa"/>
@@ -89,6 +121,7 @@
               <w:autoSpaceDE w:val="0"/>
               <w:autoSpaceDN w:val="0"/>
               <w:adjustRightInd w:val="0"/>
+              <w:jc w:val="center"/>
               <w:rPr>
                 <w:rFonts w:ascii="Helvetica" w:hAnsi="Helvetica" w:cs="Helvetica"/>
                 <w:kern w:val="0"/>
@@ -101,7 +134,7 @@
                 <w:sz w:val="26"/>
                 <w:szCs w:val="26"/>
               </w:rPr>
-              <w:t xml:space="preserve">              26/10/23</w:t>
+              <w:t>26/10/23</w:t>
             </w:r>
           </w:p>
         </w:tc>
@@ -111,10 +144,6 @@
           <w:tblBorders>
             <w:top w:val="none" w:sz="0" w:space="0" w:color="auto"/>
           </w:tblBorders>
-          <w:tblCellMar>
-            <w:top w:w="0" w:type="dxa"/>
-            <w:bottom w:w="0" w:type="dxa"/>
-          </w:tblCellMar>
         </w:tblPrEx>
         <w:tc>
           <w:tcPr>
@@ -151,7 +180,6 @@
               </w:rPr>
               <w:t xml:space="preserve">Get started on it using </w:t>
             </w:r>
-            <w:proofErr w:type="spellStart"/>
             <w:r>
               <w:rPr>
                 <w:rFonts w:ascii="Helvetica Neue" w:hAnsi="Helvetica Neue" w:cs="Helvetica Neue"/>
@@ -159,9 +187,8 @@
                 <w:sz w:val="26"/>
                 <w:szCs w:val="26"/>
               </w:rPr>
-              <w:t>javascript</w:t>
+              <w:t>JavaScript</w:t>
             </w:r>
-            <w:proofErr w:type="spellEnd"/>
             <w:r>
               <w:rPr>
                 <w:rFonts w:ascii="Helvetica Neue" w:hAnsi="Helvetica Neue" w:cs="Helvetica Neue"/>
@@ -194,6 +221,7 @@
               <w:autoSpaceDE w:val="0"/>
               <w:autoSpaceDN w:val="0"/>
               <w:adjustRightInd w:val="0"/>
+              <w:jc w:val="center"/>
               <w:rPr>
                 <w:rFonts w:ascii="Helvetica" w:hAnsi="Helvetica" w:cs="Helvetica"/>
                 <w:kern w:val="0"/>
@@ -206,7 +234,7 @@
                 <w:sz w:val="26"/>
                 <w:szCs w:val="26"/>
               </w:rPr>
-              <w:t xml:space="preserve">         14/11/2023</w:t>
+              <w:t>14/11/2023</w:t>
             </w:r>
           </w:p>
         </w:tc>
@@ -216,10 +244,6 @@
           <w:tblBorders>
             <w:top w:val="none" w:sz="0" w:space="0" w:color="auto"/>
           </w:tblBorders>
-          <w:tblCellMar>
-            <w:top w:w="0" w:type="dxa"/>
-            <w:bottom w:w="0" w:type="dxa"/>
-          </w:tblCellMar>
         </w:tblPrEx>
         <w:tc>
           <w:tcPr>
@@ -298,6 +322,7 @@
               <w:autoSpaceDE w:val="0"/>
               <w:autoSpaceDN w:val="0"/>
               <w:adjustRightInd w:val="0"/>
+              <w:jc w:val="center"/>
               <w:rPr>
                 <w:rFonts w:ascii="Helvetica" w:hAnsi="Helvetica" w:cs="Helvetica"/>
                 <w:kern w:val="0"/>
@@ -311,10 +336,6 @@
           <w:tblBorders>
             <w:top w:val="none" w:sz="0" w:space="0" w:color="auto"/>
           </w:tblBorders>
-          <w:tblCellMar>
-            <w:top w:w="0" w:type="dxa"/>
-            <w:bottom w:w="0" w:type="dxa"/>
-          </w:tblCellMar>
         </w:tblPrEx>
         <w:tc>
           <w:tcPr>
@@ -398,10 +419,6 @@
           <w:tblBorders>
             <w:top w:val="none" w:sz="0" w:space="0" w:color="auto"/>
           </w:tblBorders>
-          <w:tblCellMar>
-            <w:top w:w="0" w:type="dxa"/>
-            <w:bottom w:w="0" w:type="dxa"/>
-          </w:tblCellMar>
         </w:tblPrEx>
         <w:tc>
           <w:tcPr>
@@ -485,10 +502,6 @@
           <w:tblBorders>
             <w:top w:val="none" w:sz="0" w:space="0" w:color="auto"/>
           </w:tblBorders>
-          <w:tblCellMar>
-            <w:top w:w="0" w:type="dxa"/>
-            <w:bottom w:w="0" w:type="dxa"/>
-          </w:tblCellMar>
         </w:tblPrEx>
         <w:tc>
           <w:tcPr>
@@ -568,12 +581,6 @@
         </w:tc>
       </w:tr>
       <w:tr>
-        <w:tblPrEx>
-          <w:tblCellMar>
-            <w:top w:w="0" w:type="dxa"/>
-            <w:bottom w:w="0" w:type="dxa"/>
-          </w:tblCellMar>
-        </w:tblPrEx>
         <w:tc>
           <w:tcPr>
             <w:tcW w:w="4428" w:type="dxa"/>
@@ -692,6 +699,26 @@
           <w:szCs w:val="26"/>
         </w:rPr>
       </w:pPr>
+      <w:proofErr w:type="spellStart"/>
+      <w:r>
+        <w:rPr>
+          <w:rFonts w:ascii="Helvetica Neue" w:hAnsi="Helvetica Neue" w:cs="Helvetica Neue"/>
+          <w:kern w:val="0"/>
+          <w:sz w:val="26"/>
+          <w:szCs w:val="26"/>
+        </w:rPr>
+        <w:t>Javascript</w:t>
+      </w:r>
+      <w:proofErr w:type="spellEnd"/>
+      <w:r>
+        <w:rPr>
+          <w:rFonts w:ascii="Helvetica Neue" w:hAnsi="Helvetica Neue" w:cs="Helvetica Neue"/>
+          <w:kern w:val="0"/>
+          <w:sz w:val="26"/>
+          <w:szCs w:val="26"/>
+        </w:rPr>
+        <w:t xml:space="preserve"> d3</w:t>
+      </w:r>
     </w:p>
     <w:p>
       <w:pPr>
@@ -721,6 +748,7 @@
         <w:autoSpaceDN w:val="0"/>
         <w:adjustRightInd w:val="0"/>
         <w:rPr>
+          <w:rStyle w:val="Hyperlink"/>
           <w:rFonts w:ascii="Helvetica Neue" w:hAnsi="Helvetica Neue" w:cs="Helvetica Neue"/>
           <w:kern w:val="0"/>
           <w:sz w:val="26"/>
@@ -736,159 +764,7 @@
             <w:sz w:val="26"/>
             <w:szCs w:val="26"/>
           </w:rPr>
-          <w:t>https://data.glasgow.gov.uk/datasets/GlasgowGIS::low-emission-zone-lez-1/ab</w:t>
-        </w:r>
-        <w:r>
-          <w:rPr>
-            <w:rStyle w:val="Hyperlink"/>
-            <w:rFonts w:ascii="Helvetica Neue" w:hAnsi="Helvetica Neue" w:cs="Helvetica Neue"/>
-            <w:kern w:val="0"/>
-            <w:sz w:val="26"/>
-            <w:szCs w:val="26"/>
-          </w:rPr>
-          <w:t>o</w:t>
-        </w:r>
-        <w:r>
-          <w:rPr>
-            <w:rStyle w:val="Hyperlink"/>
-            <w:rFonts w:ascii="Helvetica Neue" w:hAnsi="Helvetica Neue" w:cs="Helvetica Neue"/>
-            <w:kern w:val="0"/>
-            <w:sz w:val="26"/>
-            <w:szCs w:val="26"/>
-          </w:rPr>
-          <w:t>ut</w:t>
-        </w:r>
-      </w:hyperlink>
-    </w:p>
-    <w:p>
-      <w:pPr>
-        <w:autoSpaceDE w:val="0"/>
-        <w:autoSpaceDN w:val="0"/>
-        <w:adjustRightInd w:val="0"/>
-        <w:rPr>
-          <w:rFonts w:ascii="Helvetica Neue" w:hAnsi="Helvetica Neue" w:cs="Helvetica Neue"/>
-          <w:kern w:val="0"/>
-          <w:sz w:val="26"/>
-          <w:szCs w:val="26"/>
-        </w:rPr>
-      </w:pPr>
-    </w:p>
-    <w:p>
-      <w:pPr>
-        <w:autoSpaceDE w:val="0"/>
-        <w:autoSpaceDN w:val="0"/>
-        <w:adjustRightInd w:val="0"/>
-        <w:rPr>
-          <w:rFonts w:ascii="Helvetica Neue" w:hAnsi="Helvetica Neue" w:cs="Helvetica Neue"/>
-          <w:kern w:val="0"/>
-          <w:sz w:val="26"/>
-          <w:szCs w:val="26"/>
-        </w:rPr>
-      </w:pPr>
-    </w:p>
-    <w:p>
-      <w:pPr>
-        <w:autoSpaceDE w:val="0"/>
-        <w:autoSpaceDN w:val="0"/>
-        <w:adjustRightInd w:val="0"/>
-        <w:rPr>
-          <w:rFonts w:ascii="Helvetica Neue" w:hAnsi="Helvetica Neue" w:cs="Helvetica Neue"/>
-          <w:kern w:val="0"/>
-          <w:sz w:val="26"/>
-          <w:szCs w:val="26"/>
-        </w:rPr>
-      </w:pPr>
-      <w:r>
-        <w:rPr>
-          <w:rFonts w:ascii="Helvetica Neue" w:hAnsi="Helvetica Neue" w:cs="Helvetica Neue"/>
-          <w:kern w:val="0"/>
-          <w:sz w:val="26"/>
-          <w:szCs w:val="26"/>
-        </w:rPr>
-        <w:t xml:space="preserve">Fast link Extension proposed </w:t>
-      </w:r>
-      <w:r>
-        <w:rPr>
-          <w:rFonts w:ascii="Helvetica Neue" w:hAnsi="Helvetica Neue" w:cs="Helvetica Neue"/>
-          <w:kern w:val="0"/>
-          <w:sz w:val="26"/>
-          <w:szCs w:val="26"/>
-        </w:rPr>
-        <w:t>route.</w:t>
-      </w:r>
-      <w:r>
-        <w:rPr>
-          <w:rFonts w:ascii="Helvetica Neue" w:hAnsi="Helvetica Neue" w:cs="Helvetica Neue"/>
-          <w:kern w:val="0"/>
-          <w:sz w:val="26"/>
-          <w:szCs w:val="26"/>
-        </w:rPr>
-        <w:t xml:space="preserve"> </w:t>
-      </w:r>
-    </w:p>
-    <w:p>
-      <w:pPr>
-        <w:autoSpaceDE w:val="0"/>
-        <w:autoSpaceDN w:val="0"/>
-        <w:adjustRightInd w:val="0"/>
-        <w:rPr>
-          <w:rFonts w:ascii="Helvetica Neue" w:hAnsi="Helvetica Neue" w:cs="Helvetica Neue"/>
-          <w:color w:val="DCA10D"/>
-          <w:kern w:val="0"/>
-          <w:sz w:val="26"/>
-          <w:szCs w:val="26"/>
-        </w:rPr>
-      </w:pPr>
-      <w:hyperlink r:id="rId5" w:history="1">
-        <w:r>
-          <w:rPr>
-            <w:rStyle w:val="Hyperlink"/>
-            <w:rFonts w:ascii="Helvetica Neue" w:hAnsi="Helvetica Neue" w:cs="Helvetica Neue"/>
-            <w:kern w:val="0"/>
-            <w:sz w:val="26"/>
-            <w:szCs w:val="26"/>
-          </w:rPr>
-          <w:t>https://</w:t>
-        </w:r>
-        <w:r>
-          <w:rPr>
-            <w:rStyle w:val="Hyperlink"/>
-            <w:rFonts w:ascii="Helvetica Neue" w:hAnsi="Helvetica Neue" w:cs="Helvetica Neue"/>
-            <w:kern w:val="0"/>
-            <w:sz w:val="26"/>
-            <w:szCs w:val="26"/>
-          </w:rPr>
-          <w:t>d</w:t>
-        </w:r>
-        <w:r>
-          <w:rPr>
-            <w:rStyle w:val="Hyperlink"/>
-            <w:rFonts w:ascii="Helvetica Neue" w:hAnsi="Helvetica Neue" w:cs="Helvetica Neue"/>
-            <w:kern w:val="0"/>
-            <w:sz w:val="26"/>
-            <w:szCs w:val="26"/>
-          </w:rPr>
-          <w:t>ata.glasgo</w:t>
-        </w:r>
-        <w:r>
-          <w:rPr>
-            <w:rStyle w:val="Hyperlink"/>
-            <w:rFonts w:ascii="Helvetica Neue" w:hAnsi="Helvetica Neue" w:cs="Helvetica Neue"/>
-            <w:kern w:val="0"/>
-            <w:sz w:val="26"/>
-            <w:szCs w:val="26"/>
-          </w:rPr>
-          <w:t>w</w:t>
-        </w:r>
-        <w:r>
-          <w:rPr>
-            <w:rStyle w:val="Hyperlink"/>
-            <w:rFonts w:ascii="Helvetica Neue" w:hAnsi="Helvetica Neue" w:cs="Helvetica Neue"/>
-            <w:kern w:val="0"/>
-            <w:sz w:val="26"/>
-            <w:szCs w:val="26"/>
-          </w:rPr>
-          <w:t>.</w:t>
+          <w:t>https://data.glas</w:t>
         </w:r>
         <w:r>
           <w:rPr>
@@ -908,264 +784,7 @@
             <w:sz w:val="26"/>
             <w:szCs w:val="26"/>
           </w:rPr>
-          <w:t>ov.uk/datasets/GlasgowGIS::cdp-fastlink-extension-proposed-route/explore</w:t>
-        </w:r>
-      </w:hyperlink>
-    </w:p>
-    <w:p>
-      <w:pPr>
-        <w:autoSpaceDE w:val="0"/>
-        <w:autoSpaceDN w:val="0"/>
-        <w:adjustRightInd w:val="0"/>
-        <w:rPr>
-          <w:rFonts w:ascii="Helvetica Neue" w:hAnsi="Helvetica Neue" w:cs="Helvetica Neue"/>
-          <w:color w:val="DCA10D"/>
-          <w:kern w:val="0"/>
-          <w:sz w:val="26"/>
-          <w:szCs w:val="26"/>
-        </w:rPr>
-      </w:pPr>
-    </w:p>
-    <w:p>
-      <w:pPr>
-        <w:autoSpaceDE w:val="0"/>
-        <w:autoSpaceDN w:val="0"/>
-        <w:adjustRightInd w:val="0"/>
-        <w:rPr>
-          <w:rFonts w:ascii="Helvetica Neue" w:hAnsi="Helvetica Neue" w:cs="Helvetica Neue"/>
-          <w:color w:val="000000" w:themeColor="text1"/>
-          <w:kern w:val="0"/>
-          <w:sz w:val="26"/>
-          <w:szCs w:val="26"/>
-        </w:rPr>
-      </w:pPr>
-      <w:r>
-        <w:rPr>
-          <w:rFonts w:ascii="Helvetica Neue" w:hAnsi="Helvetica Neue" w:cs="Helvetica Neue"/>
-          <w:color w:val="000000" w:themeColor="text1"/>
-          <w:kern w:val="0"/>
-          <w:sz w:val="26"/>
-          <w:szCs w:val="26"/>
-        </w:rPr>
-        <w:t>Passenger numbers at Glasgow airport</w:t>
-      </w:r>
-    </w:p>
-    <w:p>
-      <w:pPr>
-        <w:autoSpaceDE w:val="0"/>
-        <w:autoSpaceDN w:val="0"/>
-        <w:adjustRightInd w:val="0"/>
-        <w:rPr>
-          <w:rFonts w:ascii="Helvetica Neue" w:hAnsi="Helvetica Neue" w:cs="Helvetica Neue"/>
-          <w:color w:val="DCA10D"/>
-          <w:kern w:val="0"/>
-          <w:sz w:val="26"/>
-          <w:szCs w:val="26"/>
-        </w:rPr>
-      </w:pPr>
-    </w:p>
-    <w:p>
-      <w:pPr>
-        <w:autoSpaceDE w:val="0"/>
-        <w:autoSpaceDN w:val="0"/>
-        <w:adjustRightInd w:val="0"/>
-        <w:rPr>
-          <w:rFonts w:ascii="Helvetica Neue" w:hAnsi="Helvetica Neue" w:cs="Helvetica Neue"/>
-          <w:color w:val="DCA10D"/>
-          <w:kern w:val="0"/>
-          <w:sz w:val="26"/>
-          <w:szCs w:val="26"/>
-        </w:rPr>
-      </w:pPr>
-      <w:r>
-        <w:rPr>
-          <w:rFonts w:ascii="Helvetica Neue" w:hAnsi="Helvetica Neue" w:cs="Helvetica Neue"/>
-          <w:color w:val="DCA10D"/>
-          <w:kern w:val="0"/>
-          <w:sz w:val="26"/>
-          <w:szCs w:val="26"/>
-        </w:rPr>
-        <w:fldChar w:fldCharType="begin"/>
-      </w:r>
-      <w:r>
-        <w:rPr>
-          <w:rFonts w:ascii="Helvetica Neue" w:hAnsi="Helvetica Neue" w:cs="Helvetica Neue"/>
-          <w:color w:val="DCA10D"/>
-          <w:kern w:val="0"/>
-          <w:sz w:val="26"/>
-          <w:szCs w:val="26"/>
-        </w:rPr>
-        <w:instrText>HYPERLINK "https://data.glasgow.gov.uk/datasets/GlasgowGIS::passenger-numbers-at-glasgow-airport-1/explore"</w:instrText>
-      </w:r>
-      <w:r>
-        <w:rPr>
-          <w:rFonts w:ascii="Helvetica Neue" w:hAnsi="Helvetica Neue" w:cs="Helvetica Neue"/>
-          <w:color w:val="DCA10D"/>
-          <w:kern w:val="0"/>
-          <w:sz w:val="26"/>
-          <w:szCs w:val="26"/>
-        </w:rPr>
-      </w:r>
-      <w:r>
-        <w:rPr>
-          <w:rFonts w:ascii="Helvetica Neue" w:hAnsi="Helvetica Neue" w:cs="Helvetica Neue"/>
-          <w:color w:val="DCA10D"/>
-          <w:kern w:val="0"/>
-          <w:sz w:val="26"/>
-          <w:szCs w:val="26"/>
-        </w:rPr>
-        <w:fldChar w:fldCharType="separate"/>
-      </w:r>
-      <w:r>
-        <w:rPr>
-          <w:rFonts w:ascii="Helvetica Neue" w:hAnsi="Helvetica Neue" w:cs="Helvetica Neue"/>
-          <w:color w:val="DCA10D"/>
-          <w:kern w:val="0"/>
-          <w:sz w:val="26"/>
-          <w:szCs w:val="26"/>
-        </w:rPr>
-        <w:t>https://data.glasg</w:t>
-      </w:r>
-      <w:r>
-        <w:rPr>
-          <w:rFonts w:ascii="Helvetica Neue" w:hAnsi="Helvetica Neue" w:cs="Helvetica Neue"/>
-          <w:color w:val="DCA10D"/>
-          <w:kern w:val="0"/>
-          <w:sz w:val="26"/>
-          <w:szCs w:val="26"/>
-        </w:rPr>
-        <w:t>o</w:t>
-      </w:r>
-      <w:r>
-        <w:rPr>
-          <w:rFonts w:ascii="Helvetica Neue" w:hAnsi="Helvetica Neue" w:cs="Helvetica Neue"/>
-          <w:color w:val="DCA10D"/>
-          <w:kern w:val="0"/>
-          <w:sz w:val="26"/>
-          <w:szCs w:val="26"/>
-        </w:rPr>
-        <w:t>w.gov.uk/datasets/GlasgowGIS::passenger-numbers-at-glasgow-airport-1/expl</w:t>
-      </w:r>
-      <w:r>
-        <w:rPr>
-          <w:rFonts w:ascii="Helvetica Neue" w:hAnsi="Helvetica Neue" w:cs="Helvetica Neue"/>
-          <w:color w:val="DCA10D"/>
-          <w:kern w:val="0"/>
-          <w:sz w:val="26"/>
-          <w:szCs w:val="26"/>
-        </w:rPr>
-        <w:t>o</w:t>
-      </w:r>
-      <w:r>
-        <w:rPr>
-          <w:rFonts w:ascii="Helvetica Neue" w:hAnsi="Helvetica Neue" w:cs="Helvetica Neue"/>
-          <w:color w:val="DCA10D"/>
-          <w:kern w:val="0"/>
-          <w:sz w:val="26"/>
-          <w:szCs w:val="26"/>
-        </w:rPr>
-        <w:t>re</w:t>
-      </w:r>
-      <w:r>
-        <w:rPr>
-          <w:rFonts w:ascii="Helvetica Neue" w:hAnsi="Helvetica Neue" w:cs="Helvetica Neue"/>
-          <w:color w:val="DCA10D"/>
-          <w:kern w:val="0"/>
-          <w:sz w:val="26"/>
-          <w:szCs w:val="26"/>
-        </w:rPr>
-        <w:fldChar w:fldCharType="end"/>
-      </w:r>
-    </w:p>
-    <w:p>
-      <w:pPr>
-        <w:autoSpaceDE w:val="0"/>
-        <w:autoSpaceDN w:val="0"/>
-        <w:adjustRightInd w:val="0"/>
-        <w:rPr>
-          <w:rFonts w:ascii="Helvetica Neue" w:hAnsi="Helvetica Neue" w:cs="Helvetica Neue"/>
-          <w:color w:val="DCA10D"/>
-          <w:kern w:val="0"/>
-          <w:sz w:val="26"/>
-          <w:szCs w:val="26"/>
-        </w:rPr>
-      </w:pPr>
-    </w:p>
-    <w:p>
-      <w:pPr>
-        <w:autoSpaceDE w:val="0"/>
-        <w:autoSpaceDN w:val="0"/>
-        <w:adjustRightInd w:val="0"/>
-        <w:rPr>
-          <w:rFonts w:ascii="Helvetica Neue" w:hAnsi="Helvetica Neue" w:cs="Helvetica Neue"/>
-          <w:color w:val="DCA10D"/>
-          <w:kern w:val="0"/>
-          <w:sz w:val="26"/>
-          <w:szCs w:val="26"/>
-        </w:rPr>
-      </w:pPr>
-    </w:p>
-    <w:p>
-      <w:pPr>
-        <w:autoSpaceDE w:val="0"/>
-        <w:autoSpaceDN w:val="0"/>
-        <w:adjustRightInd w:val="0"/>
-        <w:rPr>
-          <w:rFonts w:ascii="Helvetica Neue" w:hAnsi="Helvetica Neue" w:cs="Helvetica Neue"/>
-          <w:color w:val="000000" w:themeColor="text1"/>
-          <w:kern w:val="0"/>
-          <w:sz w:val="26"/>
-          <w:szCs w:val="26"/>
-        </w:rPr>
-      </w:pPr>
-      <w:r>
-        <w:rPr>
-          <w:rFonts w:ascii="Helvetica Neue" w:hAnsi="Helvetica Neue" w:cs="Helvetica Neue"/>
-          <w:color w:val="000000" w:themeColor="text1"/>
-          <w:kern w:val="0"/>
-          <w:sz w:val="26"/>
-          <w:szCs w:val="26"/>
-        </w:rPr>
-        <w:t>Air quality management areas</w:t>
-      </w:r>
-    </w:p>
-    <w:p>
-      <w:pPr>
-        <w:autoSpaceDE w:val="0"/>
-        <w:autoSpaceDN w:val="0"/>
-        <w:adjustRightInd w:val="0"/>
-        <w:rPr>
-          <w:rFonts w:ascii="Helvetica Neue" w:hAnsi="Helvetica Neue" w:cs="Helvetica Neue"/>
-          <w:color w:val="DCA10D"/>
-          <w:kern w:val="0"/>
-          <w:sz w:val="26"/>
-          <w:szCs w:val="26"/>
-        </w:rPr>
-      </w:pPr>
-    </w:p>
-    <w:p>
-      <w:pPr>
-        <w:autoSpaceDE w:val="0"/>
-        <w:autoSpaceDN w:val="0"/>
-        <w:adjustRightInd w:val="0"/>
-        <w:rPr>
-          <w:rFonts w:ascii="Helvetica Neue" w:hAnsi="Helvetica Neue" w:cs="Helvetica Neue"/>
-          <w:color w:val="DCA10D"/>
-          <w:kern w:val="0"/>
-          <w:sz w:val="26"/>
-          <w:szCs w:val="26"/>
-        </w:rPr>
-      </w:pPr>
-      <w:hyperlink r:id="rId6" w:history="1">
-        <w:r>
-          <w:rPr>
-            <w:rStyle w:val="Hyperlink"/>
-            <w:rFonts w:ascii="Helvetica Neue" w:hAnsi="Helvetica Neue" w:cs="Helvetica Neue"/>
-            <w:kern w:val="0"/>
-            <w:sz w:val="26"/>
-            <w:szCs w:val="26"/>
-          </w:rPr>
-          <w:t>https://data.glasgow.gov.uk/datasets/GlasgowGIS::air-quality-management-areas/e</w:t>
+          <w:t>ow.gov.uk/dataset</w:t>
         </w:r>
         <w:r>
           <w:rPr>
@@ -1175,7 +794,7 @@
             <w:sz w:val="26"/>
             <w:szCs w:val="26"/>
           </w:rPr>
-          <w:t>x</w:t>
+          <w:t>s</w:t>
         </w:r>
         <w:r>
           <w:rPr>
@@ -1185,7 +804,7 @@
             <w:sz w:val="26"/>
             <w:szCs w:val="26"/>
           </w:rPr>
-          <w:t>plore</w:t>
+          <w:t>/GlasgowGIS::low-emission-zone-lez-1/about</w:t>
         </w:r>
       </w:hyperlink>
     </w:p>
@@ -1195,6 +814,99 @@
         <w:autoSpaceDN w:val="0"/>
         <w:adjustRightInd w:val="0"/>
         <w:rPr>
+          <w:rStyle w:val="Hyperlink"/>
+          <w:rFonts w:ascii="Helvetica Neue" w:hAnsi="Helvetica Neue" w:cs="Helvetica Neue"/>
+          <w:kern w:val="0"/>
+          <w:sz w:val="26"/>
+          <w:szCs w:val="26"/>
+        </w:rPr>
+      </w:pPr>
+    </w:p>
+    <w:p>
+      <w:pPr>
+        <w:autoSpaceDE w:val="0"/>
+        <w:autoSpaceDN w:val="0"/>
+        <w:adjustRightInd w:val="0"/>
+        <w:rPr>
+          <w:rFonts w:ascii="Helvetica Neue" w:hAnsi="Helvetica Neue" w:cs="Helvetica Neue"/>
+          <w:kern w:val="0"/>
+          <w:sz w:val="26"/>
+          <w:szCs w:val="26"/>
+        </w:rPr>
+      </w:pPr>
+    </w:p>
+    <w:p>
+      <w:pPr>
+        <w:autoSpaceDE w:val="0"/>
+        <w:autoSpaceDN w:val="0"/>
+        <w:adjustRightInd w:val="0"/>
+        <w:rPr>
+          <w:rFonts w:ascii="Helvetica Neue" w:hAnsi="Helvetica Neue" w:cs="Helvetica Neue"/>
+          <w:kern w:val="0"/>
+          <w:sz w:val="26"/>
+          <w:szCs w:val="26"/>
+        </w:rPr>
+      </w:pPr>
+    </w:p>
+    <w:p>
+      <w:pPr>
+        <w:autoSpaceDE w:val="0"/>
+        <w:autoSpaceDN w:val="0"/>
+        <w:adjustRightInd w:val="0"/>
+        <w:rPr>
+          <w:rFonts w:ascii="Helvetica Neue" w:hAnsi="Helvetica Neue" w:cs="Helvetica Neue"/>
+          <w:kern w:val="0"/>
+          <w:sz w:val="26"/>
+          <w:szCs w:val="26"/>
+        </w:rPr>
+      </w:pPr>
+    </w:p>
+    <w:p>
+      <w:pPr>
+        <w:autoSpaceDE w:val="0"/>
+        <w:autoSpaceDN w:val="0"/>
+        <w:adjustRightInd w:val="0"/>
+        <w:rPr>
+          <w:rFonts w:ascii="Helvetica Neue" w:hAnsi="Helvetica Neue" w:cs="Helvetica Neue"/>
+          <w:kern w:val="0"/>
+          <w:sz w:val="26"/>
+          <w:szCs w:val="26"/>
+        </w:rPr>
+      </w:pPr>
+      <w:r>
+        <w:rPr>
+          <w:rFonts w:ascii="Helvetica Neue" w:hAnsi="Helvetica Neue" w:cs="Helvetica Neue"/>
+          <w:kern w:val="0"/>
+          <w:sz w:val="26"/>
+          <w:szCs w:val="26"/>
+        </w:rPr>
+        <w:t xml:space="preserve">Fast link Extension proposed </w:t>
+      </w:r>
+      <w:r>
+        <w:rPr>
+          <w:rFonts w:ascii="Helvetica Neue" w:hAnsi="Helvetica Neue" w:cs="Helvetica Neue"/>
+          <w:kern w:val="0"/>
+          <w:sz w:val="26"/>
+          <w:szCs w:val="26"/>
+        </w:rPr>
+        <w:t>route.</w:t>
+      </w:r>
+      <w:r>
+        <w:rPr>
+          <w:rFonts w:ascii="Helvetica Neue" w:hAnsi="Helvetica Neue" w:cs="Helvetica Neue"/>
+          <w:kern w:val="0"/>
+          <w:sz w:val="26"/>
+          <w:szCs w:val="26"/>
+        </w:rPr>
+        <w:t xml:space="preserve"> </w:t>
+      </w:r>
+    </w:p>
+    <w:p>
+      <w:pPr>
+        <w:autoSpaceDE w:val="0"/>
+        <w:autoSpaceDN w:val="0"/>
+        <w:adjustRightInd w:val="0"/>
+        <w:rPr>
           <w:rFonts w:ascii="Helvetica Neue" w:hAnsi="Helvetica Neue" w:cs="Helvetica Neue"/>
           <w:color w:val="DCA10D"/>
           <w:kern w:val="0"/>
@@ -1202,6 +914,38 @@
           <w:szCs w:val="26"/>
         </w:rPr>
       </w:pPr>
+      <w:hyperlink r:id="rId5" w:history="1">
+        <w:r>
+          <w:rPr>
+            <w:rStyle w:val="Hyperlink"/>
+            <w:rFonts w:ascii="Helvetica Neue" w:hAnsi="Helvetica Neue" w:cs="Helvetica Neue"/>
+            <w:kern w:val="0"/>
+            <w:sz w:val="26"/>
+            <w:szCs w:val="26"/>
+          </w:rPr>
+          <w:t>https://data.glasgow.gov.uk/d</w:t>
+        </w:r>
+        <w:r>
+          <w:rPr>
+            <w:rStyle w:val="Hyperlink"/>
+            <w:rFonts w:ascii="Helvetica Neue" w:hAnsi="Helvetica Neue" w:cs="Helvetica Neue"/>
+            <w:kern w:val="0"/>
+            <w:sz w:val="26"/>
+            <w:szCs w:val="26"/>
+          </w:rPr>
+          <w:t>a</w:t>
+        </w:r>
+        <w:r>
+          <w:rPr>
+            <w:rStyle w:val="Hyperlink"/>
+            <w:rFonts w:ascii="Helvetica Neue" w:hAnsi="Helvetica Neue" w:cs="Helvetica Neue"/>
+            <w:kern w:val="0"/>
+            <w:sz w:val="26"/>
+            <w:szCs w:val="26"/>
+          </w:rPr>
+          <w:t>tasets/GlasgowGIS::cdp-fastlink-extension-proposed-route/explore</w:t>
+        </w:r>
+      </w:hyperlink>
     </w:p>
     <w:p>
       <w:pPr>
@@ -1238,6 +982,276 @@
           <w:sz w:val="26"/>
           <w:szCs w:val="26"/>
         </w:rPr>
+        <w:t>Passenger numbers at Glasgow airport</w:t>
+      </w:r>
+    </w:p>
+    <w:p>
+      <w:pPr>
+        <w:autoSpaceDE w:val="0"/>
+        <w:autoSpaceDN w:val="0"/>
+        <w:adjustRightInd w:val="0"/>
+        <w:rPr>
+          <w:rFonts w:ascii="Helvetica Neue" w:hAnsi="Helvetica Neue" w:cs="Helvetica Neue"/>
+          <w:color w:val="DCA10D"/>
+          <w:kern w:val="0"/>
+          <w:sz w:val="26"/>
+          <w:szCs w:val="26"/>
+        </w:rPr>
+      </w:pPr>
+    </w:p>
+    <w:p>
+      <w:pPr>
+        <w:autoSpaceDE w:val="0"/>
+        <w:autoSpaceDN w:val="0"/>
+        <w:adjustRightInd w:val="0"/>
+        <w:rPr>
+          <w:rFonts w:ascii="Helvetica Neue" w:hAnsi="Helvetica Neue" w:cs="Helvetica Neue"/>
+          <w:color w:val="DCA10D"/>
+          <w:kern w:val="0"/>
+          <w:sz w:val="26"/>
+          <w:szCs w:val="26"/>
+        </w:rPr>
+      </w:pPr>
+      <w:hyperlink r:id="rId6" w:history="1">
+        <w:r>
+          <w:rPr>
+            <w:rFonts w:ascii="Helvetica Neue" w:hAnsi="Helvetica Neue" w:cs="Helvetica Neue"/>
+            <w:color w:val="DCA10D"/>
+            <w:kern w:val="0"/>
+            <w:sz w:val="26"/>
+            <w:szCs w:val="26"/>
+          </w:rPr>
+          <w:t>https://data.glasgow.gov.uk/datasets/GlasgowGIS::passenger-numbers-at-glasgow-airport-1/ex</w:t>
+        </w:r>
+        <w:r>
+          <w:rPr>
+            <w:rFonts w:ascii="Helvetica Neue" w:hAnsi="Helvetica Neue" w:cs="Helvetica Neue"/>
+            <w:color w:val="DCA10D"/>
+            <w:kern w:val="0"/>
+            <w:sz w:val="26"/>
+            <w:szCs w:val="26"/>
+          </w:rPr>
+          <w:t>p</w:t>
+        </w:r>
+        <w:r>
+          <w:rPr>
+            <w:rFonts w:ascii="Helvetica Neue" w:hAnsi="Helvetica Neue" w:cs="Helvetica Neue"/>
+            <w:color w:val="DCA10D"/>
+            <w:kern w:val="0"/>
+            <w:sz w:val="26"/>
+            <w:szCs w:val="26"/>
+          </w:rPr>
+          <w:t>l</w:t>
+        </w:r>
+        <w:r>
+          <w:rPr>
+            <w:rFonts w:ascii="Helvetica Neue" w:hAnsi="Helvetica Neue" w:cs="Helvetica Neue"/>
+            <w:color w:val="DCA10D"/>
+            <w:kern w:val="0"/>
+            <w:sz w:val="26"/>
+            <w:szCs w:val="26"/>
+          </w:rPr>
+          <w:t>ore</w:t>
+        </w:r>
+      </w:hyperlink>
+    </w:p>
+    <w:p>
+      <w:pPr>
+        <w:autoSpaceDE w:val="0"/>
+        <w:autoSpaceDN w:val="0"/>
+        <w:adjustRightInd w:val="0"/>
+        <w:rPr>
+          <w:rFonts w:ascii="Helvetica Neue" w:hAnsi="Helvetica Neue" w:cs="Helvetica Neue"/>
+          <w:color w:val="DCA10D"/>
+          <w:kern w:val="0"/>
+          <w:sz w:val="26"/>
+          <w:szCs w:val="26"/>
+        </w:rPr>
+      </w:pPr>
+    </w:p>
+    <w:p>
+      <w:pPr>
+        <w:autoSpaceDE w:val="0"/>
+        <w:autoSpaceDN w:val="0"/>
+        <w:adjustRightInd w:val="0"/>
+        <w:rPr>
+          <w:rFonts w:ascii="Helvetica Neue" w:hAnsi="Helvetica Neue" w:cs="Helvetica Neue"/>
+          <w:color w:val="000000" w:themeColor="text1"/>
+          <w:kern w:val="0"/>
+          <w:sz w:val="26"/>
+          <w:szCs w:val="26"/>
+        </w:rPr>
+      </w:pPr>
+      <w:proofErr w:type="spellStart"/>
+      <w:r>
+        <w:rPr>
+          <w:rFonts w:ascii="Helvetica Neue" w:hAnsi="Helvetica Neue" w:cs="Helvetica Neue"/>
+          <w:color w:val="000000" w:themeColor="text1"/>
+          <w:kern w:val="0"/>
+          <w:sz w:val="26"/>
+          <w:szCs w:val="26"/>
+        </w:rPr>
+        <w:t>Json</w:t>
+      </w:r>
+      <w:proofErr w:type="spellEnd"/>
+      <w:r>
+        <w:rPr>
+          <w:rFonts w:ascii="Helvetica Neue" w:hAnsi="Helvetica Neue" w:cs="Helvetica Neue"/>
+          <w:color w:val="000000" w:themeColor="text1"/>
+          <w:kern w:val="0"/>
+          <w:sz w:val="26"/>
+          <w:szCs w:val="26"/>
+        </w:rPr>
+        <w:t xml:space="preserve"> data that gives use date and flight info historically for Glasgow </w:t>
+      </w:r>
+    </w:p>
+    <w:p>
+      <w:pPr>
+        <w:autoSpaceDE w:val="0"/>
+        <w:autoSpaceDN w:val="0"/>
+        <w:adjustRightInd w:val="0"/>
+        <w:rPr>
+          <w:rFonts w:ascii="Helvetica Neue" w:hAnsi="Helvetica Neue" w:cs="Helvetica Neue"/>
+          <w:color w:val="DCA10D"/>
+          <w:kern w:val="0"/>
+          <w:sz w:val="26"/>
+          <w:szCs w:val="26"/>
+        </w:rPr>
+      </w:pPr>
+    </w:p>
+    <w:p>
+      <w:pPr>
+        <w:autoSpaceDE w:val="0"/>
+        <w:autoSpaceDN w:val="0"/>
+        <w:adjustRightInd w:val="0"/>
+        <w:rPr>
+          <w:rFonts w:ascii="Helvetica Neue" w:hAnsi="Helvetica Neue" w:cs="Helvetica Neue"/>
+          <w:color w:val="000000" w:themeColor="text1"/>
+          <w:kern w:val="0"/>
+          <w:sz w:val="26"/>
+          <w:szCs w:val="26"/>
+        </w:rPr>
+      </w:pPr>
+      <w:r>
+        <w:rPr>
+          <w:rFonts w:ascii="Helvetica Neue" w:hAnsi="Helvetica Neue" w:cs="Helvetica Neue"/>
+          <w:color w:val="000000" w:themeColor="text1"/>
+          <w:kern w:val="0"/>
+          <w:sz w:val="26"/>
+          <w:szCs w:val="26"/>
+        </w:rPr>
+        <w:t>Air quality management areas</w:t>
+      </w:r>
+    </w:p>
+    <w:p>
+      <w:pPr>
+        <w:autoSpaceDE w:val="0"/>
+        <w:autoSpaceDN w:val="0"/>
+        <w:adjustRightInd w:val="0"/>
+        <w:rPr>
+          <w:rFonts w:ascii="Helvetica Neue" w:hAnsi="Helvetica Neue" w:cs="Helvetica Neue"/>
+          <w:color w:val="DCA10D"/>
+          <w:kern w:val="0"/>
+          <w:sz w:val="26"/>
+          <w:szCs w:val="26"/>
+        </w:rPr>
+      </w:pPr>
+    </w:p>
+    <w:p>
+      <w:pPr>
+        <w:autoSpaceDE w:val="0"/>
+        <w:autoSpaceDN w:val="0"/>
+        <w:adjustRightInd w:val="0"/>
+        <w:rPr>
+          <w:rFonts w:ascii="Helvetica Neue" w:hAnsi="Helvetica Neue" w:cs="Helvetica Neue"/>
+          <w:color w:val="DCA10D"/>
+          <w:kern w:val="0"/>
+          <w:sz w:val="26"/>
+          <w:szCs w:val="26"/>
+        </w:rPr>
+      </w:pPr>
+      <w:hyperlink r:id="rId7" w:history="1">
+        <w:r>
+          <w:rPr>
+            <w:rStyle w:val="Hyperlink"/>
+            <w:rFonts w:ascii="Helvetica Neue" w:hAnsi="Helvetica Neue" w:cs="Helvetica Neue"/>
+            <w:kern w:val="0"/>
+            <w:sz w:val="26"/>
+            <w:szCs w:val="26"/>
+          </w:rPr>
+          <w:t>https://data.glas</w:t>
+        </w:r>
+        <w:r>
+          <w:rPr>
+            <w:rStyle w:val="Hyperlink"/>
+            <w:rFonts w:ascii="Helvetica Neue" w:hAnsi="Helvetica Neue" w:cs="Helvetica Neue"/>
+            <w:kern w:val="0"/>
+            <w:sz w:val="26"/>
+            <w:szCs w:val="26"/>
+          </w:rPr>
+          <w:t>g</w:t>
+        </w:r>
+        <w:r>
+          <w:rPr>
+            <w:rStyle w:val="Hyperlink"/>
+            <w:rFonts w:ascii="Helvetica Neue" w:hAnsi="Helvetica Neue" w:cs="Helvetica Neue"/>
+            <w:kern w:val="0"/>
+            <w:sz w:val="26"/>
+            <w:szCs w:val="26"/>
+          </w:rPr>
+          <w:t>ow.gov.uk/datasets/GlasgowGIS::air-quality-management-areas/explore</w:t>
+        </w:r>
+      </w:hyperlink>
+    </w:p>
+    <w:p>
+      <w:pPr>
+        <w:autoSpaceDE w:val="0"/>
+        <w:autoSpaceDN w:val="0"/>
+        <w:adjustRightInd w:val="0"/>
+        <w:rPr>
+          <w:rFonts w:ascii="Helvetica Neue" w:hAnsi="Helvetica Neue" w:cs="Helvetica Neue"/>
+          <w:color w:val="DCA10D"/>
+          <w:kern w:val="0"/>
+          <w:sz w:val="26"/>
+          <w:szCs w:val="26"/>
+        </w:rPr>
+      </w:pPr>
+    </w:p>
+    <w:p>
+      <w:pPr>
+        <w:autoSpaceDE w:val="0"/>
+        <w:autoSpaceDN w:val="0"/>
+        <w:adjustRightInd w:val="0"/>
+        <w:rPr>
+          <w:rFonts w:ascii="Helvetica Neue" w:hAnsi="Helvetica Neue" w:cs="Helvetica Neue"/>
+          <w:color w:val="DCA10D"/>
+          <w:kern w:val="0"/>
+          <w:sz w:val="26"/>
+          <w:szCs w:val="26"/>
+        </w:rPr>
+      </w:pPr>
+    </w:p>
+    <w:p>
+      <w:pPr>
+        <w:autoSpaceDE w:val="0"/>
+        <w:autoSpaceDN w:val="0"/>
+        <w:adjustRightInd w:val="0"/>
+        <w:rPr>
+          <w:rFonts w:ascii="Helvetica Neue" w:hAnsi="Helvetica Neue" w:cs="Helvetica Neue"/>
+          <w:color w:val="000000" w:themeColor="text1"/>
+          <w:kern w:val="0"/>
+          <w:sz w:val="26"/>
+          <w:szCs w:val="26"/>
+        </w:rPr>
+      </w:pPr>
+      <w:r>
+        <w:rPr>
+          <w:rFonts w:ascii="Helvetica Neue" w:hAnsi="Helvetica Neue" w:cs="Helvetica Neue"/>
+          <w:color w:val="000000" w:themeColor="text1"/>
+          <w:kern w:val="0"/>
+          <w:sz w:val="26"/>
+          <w:szCs w:val="26"/>
+        </w:rPr>
         <w:t xml:space="preserve">Pedestrian </w:t>
       </w:r>
       <w:r>
@@ -1272,10 +1286,14 @@
           <w:sz w:val="26"/>
           <w:szCs w:val="26"/>
         </w:rPr>
-        <w:t>https://data.glasgow.gov.uk/datasets/GlasgowGIS::cordon-count-survey/</w:t>
-      </w:r>
-      <w:proofErr w:type="gramStart"/>
-      <w:r>
+        <w:t>https://data.glasgow.gov.uk/datasets/GlasgowGIS::cordon-count-survey/explore</w:t>
+      </w:r>
+    </w:p>
+    <w:p>
+      <w:pPr>
+        <w:autoSpaceDE w:val="0"/>
+        <w:autoSpaceDN w:val="0"/>
+        <w:adjustRightInd w:val="0"/>
         <w:rPr>
           <w:rFonts w:ascii="Helvetica Neue" w:hAnsi="Helvetica Neue" w:cs="Helvetica Neue"/>
           <w:color w:val="DCA10D"/>
@@ -1283,25 +1301,34 @@
           <w:sz w:val="26"/>
           <w:szCs w:val="26"/>
         </w:rPr>
-        <w:t>explore</w:t>
-      </w:r>
-      <w:proofErr w:type="gramEnd"/>
-    </w:p>
-    <w:p>
-      <w:pPr>
-        <w:autoSpaceDE w:val="0"/>
-        <w:autoSpaceDN w:val="0"/>
-        <w:adjustRightInd w:val="0"/>
-        <w:rPr>
-          <w:rFonts w:ascii="Helvetica Neue" w:hAnsi="Helvetica Neue" w:cs="Helvetica Neue"/>
-          <w:color w:val="DCA10D"/>
-          <w:kern w:val="0"/>
-          <w:sz w:val="26"/>
-          <w:szCs w:val="26"/>
-        </w:rPr>
-      </w:pPr>
-    </w:p>
-    <w:p/>
+      </w:pPr>
+    </w:p>
+    <w:p>
+      <w:r>
+        <w:t xml:space="preserve">I have </w:t>
+      </w:r>
+      <w:r>
+        <w:t>come</w:t>
+      </w:r>
+      <w:r>
+        <w:t xml:space="preserve"> up with various groups of data </w:t>
+      </w:r>
+      <w:r>
+        <w:t>believe</w:t>
+      </w:r>
+      <w:r>
+        <w:t xml:space="preserve"> I could something that pertains to the </w:t>
+      </w:r>
+      <w:r>
+        <w:t>environmental</w:t>
+      </w:r>
+      <w:r>
+        <w:t xml:space="preserve"> impact of </w:t>
+      </w:r>
+      <w:r>
+        <w:t>emissions.</w:t>
+      </w:r>
+    </w:p>
     <w:sectPr>
       <w:pgSz w:w="11900" w:h="16840"/>
       <w:pgMar w:top="1440" w:right="1440" w:bottom="1440" w:left="1440" w:header="708" w:footer="708" w:gutter="0"/>

</xml_diff>